<commit_message>
updated edit restaurant controller
</commit_message>
<xml_diff>
--- a/Reports and Diagrams/Report March 14 2023.docx
+++ b/Reports and Diagrams/Report March 14 2023.docx
@@ -4,13 +4,30 @@
   <w:body>
     <w:p>
       <w:r>
-        <w:t>March 14, 2023 report, Java Project</w:t>
+        <w:t xml:space="preserve">March 14, </w:t>
+      </w:r>
+      <w:proofErr w:type="gramStart"/>
+      <w:r>
+        <w:t>2023</w:t>
+      </w:r>
+      <w:proofErr w:type="gramEnd"/>
+      <w:r>
+        <w:t xml:space="preserve"> report, Java Project</w:t>
+      </w:r>
+      <w:r>
+        <w:t xml:space="preserve"> – Thea Gregory 5291240</w:t>
       </w:r>
     </w:p>
     <w:p/>
     <w:p>
       <w:r>
-        <w:t>Today and yesterday, I worked on the following:</w:t>
+        <w:t>Today</w:t>
+      </w:r>
+      <w:r>
+        <w:t xml:space="preserve"> </w:t>
+      </w:r>
+      <w:r>
+        <w:t>I worked on the following:</w:t>
       </w:r>
     </w:p>
     <w:p>
@@ -57,7 +74,15 @@
         <w:t xml:space="preserve"> learning that I can work with MySQL, I have decided in favor of that technology</w:t>
       </w:r>
       <w:r>
-        <w:t xml:space="preserve"> because I am more comfortable with it and it will speed up development time on my end</w:t>
+        <w:t xml:space="preserve"> because I am more comfortable with </w:t>
+      </w:r>
+      <w:proofErr w:type="gramStart"/>
+      <w:r>
+        <w:t>it</w:t>
+      </w:r>
+      <w:proofErr w:type="gramEnd"/>
+      <w:r>
+        <w:t xml:space="preserve"> and it will speed up development time on my end</w:t>
       </w:r>
       <w:r>
         <w:t>.</w:t>

</xml_diff>